<commit_message>
Transferred more activities from old site.
</commit_message>
<xml_diff>
--- a/docs/posts/Activities/Distribution_shapes/activity.docx
+++ b/docs/posts/Activities/Distribution_shapes/activity.docx
@@ -7,19 +7,19 @@
         <w:pStyle w:val="Title"/>
       </w:pPr>
       <w:r>
-        <w:t xml:space="preserve">Comparing</w:t>
-      </w:r>
-      <w:r>
-        <w:t xml:space="preserve"> </w:t>
-      </w:r>
-      <w:r>
-        <w:t xml:space="preserve">two</w:t>
-      </w:r>
-      <w:r>
-        <w:t xml:space="preserve"> </w:t>
-      </w:r>
-      <w:r>
-        <w:t xml:space="preserve">groups</w:t>
+        <w:t xml:space="preserve">Shapes</w:t>
+      </w:r>
+      <w:r>
+        <w:t xml:space="preserve"> </w:t>
+      </w:r>
+      <w:r>
+        <w:t xml:space="preserve">of</w:t>
+      </w:r>
+      <w:r>
+        <w:t xml:space="preserve"> </w:t>
+      </w:r>
+      <w:r>
+        <w:t xml:space="preserve">distributions</w:t>
       </w:r>
     </w:p>
     <w:p>
@@ -27,13 +27,31 @@
         <w:pStyle w:val="Author"/>
       </w:pPr>
       <w:r>
-        <w:t xml:space="preserve">Carol</w:t>
-      </w:r>
-      <w:r>
-        <w:t xml:space="preserve"> </w:t>
-      </w:r>
-      <w:r>
-        <w:t xml:space="preserve">Howald</w:t>
+        <w:t xml:space="preserve">Thomas</w:t>
+      </w:r>
+      <w:r>
+        <w:t xml:space="preserve"> </w:t>
+      </w:r>
+      <w:r>
+        <w:t xml:space="preserve">Kinzler</w:t>
+      </w:r>
+      <w:r>
+        <w:t xml:space="preserve"> </w:t>
+      </w:r>
+      <w:r>
+        <w:t xml:space="preserve">&amp;</w:t>
+      </w:r>
+      <w:r>
+        <w:t xml:space="preserve"> </w:t>
+      </w:r>
+      <w:r>
+        <w:t xml:space="preserve">Daniel</w:t>
+      </w:r>
+      <w:r>
+        <w:t xml:space="preserve"> </w:t>
+      </w:r>
+      <w:r>
+        <w:t xml:space="preserve">Kaplan</w:t>
       </w:r>
     </w:p>
     <w:p>
@@ -59,7 +77,107 @@
         <w:pStyle w:val="FirstParagraph"/>
       </w:pPr>
       <w:r>
-        <w:t xml:space="preserve">A friend and I were discussing ways to measure poverty. Of course, there’s the so-called</w:t>
+        <w:t xml:space="preserve">As you’ve probably figured out already, the columns of data frames are called</w:t>
+      </w:r>
+      <w:r>
+        <w:t xml:space="preserve"> </w:t>
+      </w:r>
+      <w:r>
+        <w:rPr>
+          <w:i/>
+        </w:rPr>
+        <w:t xml:space="preserve">variables</w:t>
+      </w:r>
+      <w:r>
+        <w:t xml:space="preserve"> </w:t>
+      </w:r>
+      <w:r>
+        <w:t xml:space="preserve">because the values in the column are not all the same, that is, they vary.</w:t>
+      </w:r>
+    </w:p>
+    <w:p>
+      <w:pPr>
+        <w:pStyle w:val="BodyText"/>
+      </w:pPr>
+      <w:r>
+        <w:t xml:space="preserve">In the early 1800s, it was discovered that many different variables have a pattern in common: the most common values are near the mean and values become less common the further they are from the mean. Not all variables have this pattern, but many do and so the pattern came to be called the</w:t>
+      </w:r>
+      <w:r>
+        <w:t xml:space="preserve"> </w:t>
+      </w:r>
+      <w:r>
+        <w:rPr>
+          <w:i/>
+        </w:rPr>
+        <w:t xml:space="preserve">normal distribution</w:t>
+      </w:r>
+      <w:r>
+        <w:t xml:space="preserve">.</w:t>
+      </w:r>
+    </w:p>
+    <w:p>
+      <w:pPr>
+        <w:pStyle w:val="BodyText"/>
+      </w:pPr>
+      <w:r>
+        <w:t xml:space="preserve">In this lesson, you’re going to look at several different variables and compare them to the normal distribution. Based on this comparison, you’ll be able to make an appropriate description in words of the distribution.</w:t>
+      </w:r>
+    </w:p>
+    <w:p>
+      <w:pPr>
+        <w:pStyle w:val="BodyText"/>
+      </w:pPr>
+      <w:r>
+        <w:t xml:space="preserve">Here are three rules of thumb, each of which can be used to estimate the mean and standard deviation of a distribution:</w:t>
+      </w:r>
+    </w:p>
+    <w:p>
+      <w:pPr>
+        <w:numPr>
+          <w:numId w:val="1001"/>
+          <w:ilvl w:val="0"/>
+        </w:numPr>
+      </w:pPr>
+      <w:r>
+        <w:t xml:space="preserve">Mark off the interval containing the center</w:t>
+      </w:r>
+      <w:r>
+        <w:t xml:space="preserve"> </w:t>
+      </w:r>
+      <w:r>
+        <w:rPr>
+          <w:i/>
+        </w:rPr>
+        <w:t xml:space="preserve">two-thirds</w:t>
+      </w:r>
+      <w:r>
+        <w:t xml:space="preserve"> </w:t>
+      </w:r>
+      <w:r>
+        <w:t xml:space="preserve">of the data. That interval will run from one standard deviation below the mean to one standard deviation above the mean. So the mean is in the very center, and the standard deviation is</w:t>
+      </w:r>
+      <w:r>
+        <w:t xml:space="preserve"> </w:t>
+      </w:r>
+      <w:r>
+        <w:rPr>
+          <w:i/>
+        </w:rPr>
+        <w:t xml:space="preserve">half the length of the interval</w:t>
+      </w:r>
+      <w:r>
+        <w:t xml:space="preserve">. It may take some practice to be able to judge where the center two-thirds of the data is, and some people are better at it than others, just as some cooks can measure ingredients effectively by eye.</w:t>
+      </w:r>
+    </w:p>
+    <w:p>
+      <w:pPr>
+        <w:numPr>
+          <w:numId w:val="1001"/>
+          <w:ilvl w:val="0"/>
+        </w:numPr>
+      </w:pPr>
+      <w:r>
+        <w:t xml:space="preserve">Mark off the</w:t>
       </w:r>
       <w:r>
         <w:t xml:space="preserve"> </w:t>
@@ -68,16 +186,88 @@
         <w:t xml:space="preserve">“</w:t>
       </w:r>
       <w:r>
-        <w:t xml:space="preserve">poverty level</w:t>
+        <w:t xml:space="preserve">summary interval</w:t>
       </w:r>
       <w:r>
         <w:t xml:space="preserve">”</w:t>
       </w:r>
       <w:r>
-        <w:t xml:space="preserve"> </w:t>
-      </w:r>
-      <w:r>
-        <w:t xml:space="preserve">of income defined by the US government. But we were interested in whether it might be worthwhile to do a detailed interview with, say, 100 families, quantifying how much trouble they have paying for different things: food, housing, healthcare, transportation, emergencies, etc. Then we’d look at easy things to measure so that we could have an index for these different things, food stress, housing stress, and so on.</w:t>
+        <w:t xml:space="preserve">, that is, the interval containing the center</w:t>
+      </w:r>
+      <w:r>
+        <w:t xml:space="preserve"> </w:t>
+      </w:r>
+      <w:r>
+        <w:rPr>
+          <w:i/>
+        </w:rPr>
+        <w:t xml:space="preserve">95%</w:t>
+      </w:r>
+      <w:r>
+        <w:t xml:space="preserve"> </w:t>
+      </w:r>
+      <w:r>
+        <w:t xml:space="preserve">of the data. 2.5% of the data points should be above the interval and 2.5% below. So, if n = 200, there will be 5 points above an five points below.</w:t>
+      </w:r>
+    </w:p>
+    <w:p>
+      <w:pPr>
+        <w:numPr>
+          <w:numId w:val="1000"/>
+          <w:ilvl w:val="0"/>
+        </w:numPr>
+      </w:pPr>
+      <w:r>
+        <w:t xml:space="preserve">When the distribution is bell-shaped, the summary interval runs from two standard deviations below the mean to two standard deviations above the mean, so the standard deviation is</w:t>
+      </w:r>
+      <w:r>
+        <w:t xml:space="preserve"> </w:t>
+      </w:r>
+      <w:r>
+        <w:rPr>
+          <w:i/>
+        </w:rPr>
+        <w:t xml:space="preserve">one quarter the length of the interval</w:t>
+      </w:r>
+      <w:r>
+        <w:t xml:space="preserve">. The mean is right in the center of the distribution.</w:t>
+      </w:r>
+    </w:p>
+    <w:p>
+      <w:pPr>
+        <w:numPr>
+          <w:numId w:val="1001"/>
+          <w:ilvl w:val="0"/>
+        </w:numPr>
+      </w:pPr>
+      <w:r>
+        <w:t xml:space="preserve">If you have a display of the distribution such as a violin plot or a density plot, there’s another way to find the interval from one standard deviation below the mean to one standard deviation above the mean. First, find the peak of the display of the distribution. Then come down half way from the peak and mark the two points where the display of the distribution touches the half-way line. Those points are pretty close to plus-and-minus one standard deviation from the mean.</w:t>
+      </w:r>
+    </w:p>
+    <w:p>
+      <w:pPr>
+        <w:pStyle w:val="FirstParagraph"/>
+      </w:pPr>
+      <w:r>
+        <w:t xml:space="preserve">Explaining (3) is better done with a picture. The figure below shows values of a variable plotted along with a violin display. One line is drawn at the peak of the violin. The</w:t>
+      </w:r>
+      <w:r>
+        <w:t xml:space="preserve"> </w:t>
+      </w:r>
+      <w:r>
+        <w:t xml:space="preserve">“</w:t>
+      </w:r>
+      <w:r>
+        <w:t xml:space="preserve">half-way</w:t>
+      </w:r>
+      <w:r>
+        <w:t xml:space="preserve">”</w:t>
+      </w:r>
+      <w:r>
+        <w:t xml:space="preserve"> </w:t>
+      </w:r>
+      <w:r>
+        <w:t xml:space="preserve">line is drawn half of the way from the center of the violin to the peak. The two dots show the points whose vertical position is one standard deviation on either side of the mean.</w:t>
       </w:r>
     </w:p>
     <w:p>
@@ -85,7 +275,46 @@
         <w:pStyle w:val="BodyText"/>
       </w:pPr>
       <w:r>
-        <w:t xml:space="preserve">To get started, we decided to look at some already available data to generate ideas about what things might be related to poverty. This could help us design our interview.</w:t>
+        <w:drawing>
+          <wp:inline>
+            <wp:extent cx="5334000" cy="4267200"/>
+            <wp:effectExtent b="0" l="0" r="0" t="0"/>
+            <wp:docPr descr="" title="" id="1" name="Picture"/>
+            <a:graphic>
+              <a:graphicData uri="http://schemas.openxmlformats.org/drawingml/2006/picture">
+                <pic:pic>
+                  <pic:nvPicPr>
+                    <pic:cNvPr descr="activity_files/figure-docx/unnamed-chunk-1-1.png" id="0" name="Picture"/>
+                    <pic:cNvPicPr>
+                      <a:picLocks noChangeArrowheads="1" noChangeAspect="1"/>
+                    </pic:cNvPicPr>
+                  </pic:nvPicPr>
+                  <pic:blipFill>
+                    <a:blip r:embed="rId21"/>
+                    <a:stretch>
+                      <a:fillRect/>
+                    </a:stretch>
+                  </pic:blipFill>
+                  <pic:spPr bwMode="auto">
+                    <a:xfrm>
+                      <a:off x="0" y="0"/>
+                      <a:ext cx="5334000" cy="4267200"/>
+                    </a:xfrm>
+                    <a:prstGeom prst="rect">
+                      <a:avLst/>
+                    </a:prstGeom>
+                    <a:noFill/>
+                    <a:ln w="9525">
+                      <a:noFill/>
+                      <a:headEnd/>
+                      <a:tailEnd/>
+                    </a:ln>
+                  </pic:spPr>
+                </pic:pic>
+              </a:graphicData>
+            </a:graphic>
+          </wp:inline>
+        </w:drawing>
       </w:r>
     </w:p>
     <w:p>
@@ -93,58 +322,35 @@
         <w:pStyle w:val="BodyText"/>
       </w:pPr>
       <w:r>
-        <w:t xml:space="preserve">We know that you’re taking a statistics course, so we arranged to visit with you so that you could help us handle the data. You told us that you already have some data about income, health, socio-economic factors and such. It’s called the</w:t>
-      </w:r>
-      <w:r>
-        <w:t xml:space="preserve"> </w:t>
-      </w:r>
-      <w:r>
-        <w:rPr>
-          <w:rStyle w:val="VerbatimChar"/>
-        </w:rPr>
-        <w:t xml:space="preserve">NHANES</w:t>
-      </w:r>
-      <w:r>
-        <w:t xml:space="preserve"> </w:t>
-      </w:r>
-      <w:r>
-        <w:t xml:space="preserve">data.</w:t>
-      </w:r>
-    </w:p>
-    <w:p>
-      <w:pPr>
-        <w:pStyle w:val="BodyText"/>
-      </w:pPr>
-      <w:r>
-        <w:t xml:space="preserve">We arranged to meet you in a local coffee shop, which has free internet.</w:t>
-      </w:r>
-    </w:p>
-    <w:p>
-      <w:pPr>
-        <w:pStyle w:val="Heading1"/>
-      </w:pPr>
-      <w:bookmarkStart w:id="21" w:name="activity"/>
+        <w:t xml:space="preserve">You might prefer one or the other of these three rules of thumb. Try them out and see which works best for you.</w:t>
+      </w:r>
+    </w:p>
+    <w:p>
+      <w:pPr>
+        <w:pStyle w:val="Heading2"/>
+      </w:pPr>
+      <w:bookmarkStart w:id="22" w:name="activity"/>
       <w:r>
         <w:t xml:space="preserve">Activity</w:t>
       </w:r>
-      <w:bookmarkEnd w:id="21"/>
+      <w:bookmarkEnd w:id="22"/>
     </w:p>
     <w:p>
       <w:pPr>
         <w:pStyle w:val="FirstParagraph"/>
       </w:pPr>
       <w:r>
-        <w:t xml:space="preserve">When we got to the coffee shop, you opened up a statistics app, called the</w:t>
-      </w:r>
-      <w:r>
-        <w:t xml:space="preserve"> </w:t>
-      </w:r>
-      <w:hyperlink r:id="rId22">
+        <w:t xml:space="preserve">Open up the</w:t>
+      </w:r>
+      <w:r>
+        <w:t xml:space="preserve"> </w:t>
+      </w:r>
+      <w:hyperlink r:id="rId23">
         <w:r>
           <w:rPr>
             <w:rStyle w:val="Hyperlink"/>
           </w:rPr>
-          <w:t xml:space="preserve">Confidence and T</w:t>
+          <w:t xml:space="preserve">points-and-density</w:t>
         </w:r>
       </w:hyperlink>
       <w:r>
@@ -157,10 +363,28 @@
         <w:rPr>
           <w:rStyle w:val="FootnoteReference"/>
         </w:rPr>
-        <w:footnoteReference w:id="23"/>
-      </w:r>
-      <w:r>
-        <w:t xml:space="preserve">) You set the app to work with the</w:t>
+        <w:footnoteReference w:id="24"/>
+      </w:r>
+      <w:r>
+        <w:t xml:space="preserve">). Set the</w:t>
+      </w:r>
+      <w:r>
+        <w:t xml:space="preserve"> </w:t>
+      </w:r>
+      <w:r>
+        <w:t xml:space="preserve">“</w:t>
+      </w:r>
+      <w:r>
+        <w:t xml:space="preserve">source</w:t>
+      </w:r>
+      <w:r>
+        <w:t xml:space="preserve">”</w:t>
+      </w:r>
+      <w:r>
+        <w:t xml:space="preserve"> </w:t>
+      </w:r>
+      <w:r>
+        <w:t xml:space="preserve">package to</w:t>
       </w:r>
       <w:r>
         <w:t xml:space="preserve"> </w:t>
@@ -169,24 +393,54 @@
         <w:rPr>
           <w:rStyle w:val="VerbatimChar"/>
         </w:rPr>
-        <w:t xml:space="preserve">NHANES</w:t>
-      </w:r>
-      <w:r>
-        <w:t xml:space="preserve"> </w:t>
-      </w:r>
-      <w:r>
-        <w:t xml:space="preserve">data, by setting Source package to be Little Apps, and Data set to NHANES2. You explained that there is a lot of data, but maybe it would be good to start with a sample of 100, so that we would get an idea of what things might work in our planned interviews of 100 families. To set the sample size to 100, click the icon that says n= and then pick 50.</w:t>
+        <w:t xml:space="preserve">Little Apps</w:t>
+      </w:r>
+      <w:r>
+        <w:t xml:space="preserve"> </w:t>
+      </w:r>
+      <w:r>
+        <w:t xml:space="preserve">and select the</w:t>
+      </w:r>
+      <w:r>
+        <w:t xml:space="preserve"> </w:t>
+      </w:r>
+      <w:r>
+        <w:rPr>
+          <w:rStyle w:val="VerbatimChar"/>
+        </w:rPr>
+        <w:t xml:space="preserve">NHANES2</w:t>
+      </w:r>
+      <w:r>
+        <w:t xml:space="preserve"> </w:t>
+      </w:r>
+      <w:r>
+        <w:t xml:space="preserve">data frame. Select</w:t>
+      </w:r>
+      <w:r>
+        <w:t xml:space="preserve"> </w:t>
+      </w:r>
+      <w:r>
+        <w:rPr>
+          <w:rStyle w:val="VerbatimChar"/>
+        </w:rPr>
+        <w:t xml:space="preserve">pulse</w:t>
+      </w:r>
+      <w:r>
+        <w:t xml:space="preserve"> </w:t>
+      </w:r>
+      <w:r>
+        <w:t xml:space="preserve">as the response variable. By clicking on n=50 icon, set the sample size to n = 1000.</w:t>
       </w:r>
     </w:p>
     <w:p>
       <w:pPr>
         <w:numPr>
-          <w:numId w:val="1001"/>
+          <w:numId w:val="1002"/>
           <w:ilvl w:val="0"/>
         </w:numPr>
       </w:pPr>
       <w:r>
-        <w:t xml:space="preserve">You set the response variable in the app to a variable called</w:t>
+        <w:t xml:space="preserve">Click on App Control (the three parallel line icon). A menu will open up. In this menu there is a choice of one or two sided display of density, Click the</w:t>
       </w:r>
       <w:r>
         <w:t xml:space="preserve"> </w:t>
@@ -195,7 +449,7 @@
         <w:t xml:space="preserve">“</w:t>
       </w:r>
       <w:r>
-        <w:t xml:space="preserve">income_poverty.</w:t>
+        <w:t xml:space="preserve">violin</w:t>
       </w:r>
       <w:r>
         <w:t xml:space="preserve">”</w:t>
@@ -204,7 +458,18 @@
         <w:t xml:space="preserve"> </w:t>
       </w:r>
       <w:r>
-        <w:t xml:space="preserve">Set the explanatory variable to Select explanatory variable. We could see at a glance that this variable ranged from 0 to 5. That didn’t make sense to us.</w:t>
+        <w:t xml:space="preserve">box to turn on the violin plot.</w:t>
+      </w:r>
+    </w:p>
+    <w:p>
+      <w:pPr>
+        <w:numPr>
+          <w:numId w:val="1002"/>
+          <w:ilvl w:val="0"/>
+        </w:numPr>
+      </w:pPr>
+      <w:r>
+        <w:t xml:space="preserve">Pick one of the three rules of thumb to estimate the mean and standard deviation.</w:t>
       </w:r>
     </w:p>
     <w:p>
@@ -218,37 +483,50 @@
         <w:rPr>
           <w:i/>
         </w:rPr>
-        <w:t xml:space="preserve">Documentation on the meaning of the variables is found in an icon called</w:t>
-      </w:r>
-      <w:r>
-        <w:rPr>
-          <w:i/>
-        </w:rPr>
-        <w:t xml:space="preserve"> </w:t>
-      </w:r>
-      <w:r>
-        <w:rPr>
-          <w:i/>
-        </w:rPr>
-        <w:t xml:space="preserve">‘</w:t>
-      </w:r>
-      <w:r>
-        <w:rPr>
-          <w:i/>
-        </w:rPr>
-        <w:t xml:space="preserve">___________</w:t>
-      </w:r>
-      <w:r>
-        <w:rPr>
-          <w:i/>
-        </w:rPr>
-        <w:t xml:space="preserve">’</w:t>
-      </w:r>
-      <w:r>
-        <w:rPr>
-          <w:i/>
-        </w:rPr>
-        <w:t xml:space="preserve">. Fill in the blank.</w:t>
+        <w:t xml:space="preserve">Write down your estimates of the mean and the standard deviation.</w:t>
+      </w:r>
+      <w:r>
+        <w:t xml:space="preserve"> </w:t>
+      </w:r>
+      <w:r>
+        <w:t xml:space="preserve">. . . . .</w:t>
+      </w:r>
+    </w:p>
+    <w:p>
+      <w:pPr>
+        <w:numPr>
+          <w:numId w:val="1002"/>
+          <w:ilvl w:val="0"/>
+        </w:numPr>
+      </w:pPr>
+      <w:r>
+        <w:t xml:space="preserve">Repeat the above for several variables from the</w:t>
+      </w:r>
+      <w:r>
+        <w:t xml:space="preserve"> </w:t>
+      </w:r>
+      <w:r>
+        <w:rPr>
+          <w:rStyle w:val="VerbatimChar"/>
+        </w:rPr>
+        <w:t xml:space="preserve">NHANES2</w:t>
+      </w:r>
+      <w:r>
+        <w:t xml:space="preserve"> </w:t>
+      </w:r>
+      <w:r>
+        <w:t xml:space="preserve">data set. You might want to practice several times to get a hang for how to eyeball each of the intervals in the three rules of thumb.</w:t>
+      </w:r>
+    </w:p>
+    <w:p>
+      <w:pPr>
+        <w:numPr>
+          <w:numId w:val="1002"/>
+          <w:ilvl w:val="0"/>
+        </w:numPr>
+      </w:pPr>
+      <w:r>
+        <w:t xml:space="preserve">As you work through different variables, note which ones have a violin corresponding to the bell-shaped normal curve. The rules of thumb work best for variables that have a normal-like distribution.</w:t>
       </w:r>
     </w:p>
     <w:p>
@@ -262,39 +540,13 @@
         <w:rPr>
           <w:i/>
         </w:rPr>
-        <w:t xml:space="preserve">Explain what the income_poverty variable measures and how it’s related to income.</w:t>
+        <w:t xml:space="preserve">Write down two variables with a bell-shaped distribution.</w:t>
       </w:r>
       <w:r>
         <w:t xml:space="preserve"> </w:t>
       </w:r>
       <w:r>
         <w:t xml:space="preserve">. . .</w:t>
-      </w:r>
-    </w:p>
-    <w:p>
-      <w:pPr>
-        <w:numPr>
-          <w:numId w:val="1001"/>
-          <w:ilvl w:val="0"/>
-        </w:numPr>
-      </w:pPr>
-      <w:r>
-        <w:t xml:space="preserve">We decided to start with home ownership, so you set the explanatory variable to</w:t>
-      </w:r>
-      <w:r>
-        <w:t xml:space="preserve"> </w:t>
-      </w:r>
-      <w:r>
-        <w:t xml:space="preserve">“</w:t>
-      </w:r>
-      <w:r>
-        <w:t xml:space="preserve">home_type</w:t>
-      </w:r>
-      <w:r>
-        <w:t xml:space="preserve">”</w:t>
-      </w:r>
-      <w:r>
-        <w:t xml:space="preserve">.</w:t>
       </w:r>
     </w:p>
     <w:p>
@@ -308,13 +560,61 @@
         <w:rPr>
           <w:i/>
         </w:rPr>
-        <w:t xml:space="preserve">Describe the pattern shown by the data in the graph.</w:t>
+        <w:t xml:space="preserve">Write down at least one variable that</w:t>
+      </w:r>
+      <w:r>
+        <w:rPr>
+          <w:i/>
+        </w:rPr>
+        <w:t xml:space="preserve"> </w:t>
+      </w:r>
+      <w:r>
+        <w:rPr>
+          <w:b/>
+          <w:i/>
+        </w:rPr>
+        <w:t xml:space="preserve">does not have</w:t>
+      </w:r>
+      <w:r>
+        <w:rPr>
+          <w:i/>
+        </w:rPr>
+        <w:t xml:space="preserve"> </w:t>
+      </w:r>
+      <w:r>
+        <w:rPr>
+          <w:i/>
+        </w:rPr>
+        <w:t xml:space="preserve">a bell-shaped distribution.</w:t>
       </w:r>
       <w:r>
         <w:t xml:space="preserve"> </w:t>
       </w:r>
       <w:r>
         <w:t xml:space="preserve">. . .</w:t>
+      </w:r>
+    </w:p>
+    <w:p>
+      <w:pPr>
+        <w:numPr>
+          <w:numId w:val="1002"/>
+          <w:ilvl w:val="0"/>
+        </w:numPr>
+      </w:pPr>
+      <w:r>
+        <w:t xml:space="preserve">Now you’re going to find some variables whose density has specific shapes. It may be eaiser to switch the one or two sided display of density in the apps control to</w:t>
+      </w:r>
+      <w:r>
+        <w:t xml:space="preserve"> </w:t>
+      </w:r>
+      <w:r>
+        <w:t xml:space="preserve">“</w:t>
+      </w:r>
+      <w:r>
+        <w:t xml:space="preserve">density.</w:t>
+      </w:r>
+      <w:r>
+        <w:t xml:space="preserve">”</w:t>
       </w:r>
     </w:p>
     <w:p>
@@ -325,27 +625,55 @@
         </w:numPr>
       </w:pPr>
       <w:r>
+        <w:t xml:space="preserve">`* Find a variable with a density that has a long trailing tail</w:t>
+      </w:r>
+      <w:r>
+        <w:t xml:space="preserve"> </w:t>
+      </w:r>
+      <w:r>
         <w:rPr>
           <w:i/>
         </w:rPr>
-        <w:t xml:space="preserve">Do you think that you can say much about an individual person’s level for the poverty variable based on their home ownership?</w:t>
-      </w:r>
-      <w:r>
-        <w:t xml:space="preserve"> </w:t>
-      </w:r>
-      <w:r>
-        <w:t xml:space="preserve">. . .</w:t>
-      </w:r>
-    </w:p>
-    <w:p>
-      <w:pPr>
-        <w:numPr>
-          <w:numId w:val="1001"/>
-          <w:ilvl w:val="0"/>
-        </w:numPr>
-      </w:pPr>
-      <w:r>
-        <w:t xml:space="preserve">The dots were all over the place. You told us that it can be helpful to look at the mean poverty level separately for people who own and who rent their home. You turned on a display of the mean by clicking on Apps control (three parallel lines) and then clicking on the check box next to show mean. Exciting! The mean was different for the two groups.</w:t>
+        <w:t xml:space="preserve">below</w:t>
+      </w:r>
+      <w:r>
+        <w:t xml:space="preserve"> </w:t>
+      </w:r>
+      <w:r>
+        <w:t xml:space="preserve">the mean, but not above it. (This is called</w:t>
+      </w:r>
+      <w:r>
+        <w:t xml:space="preserve"> </w:t>
+      </w:r>
+      <w:r>
+        <w:t xml:space="preserve">“</w:t>
+      </w:r>
+      <w:r>
+        <w:t xml:space="preserve">negatively skewed</w:t>
+      </w:r>
+      <w:r>
+        <w:t xml:space="preserve">”</w:t>
+      </w:r>
+      <w:r>
+        <w:t xml:space="preserve"> </w:t>
+      </w:r>
+      <w:r>
+        <w:t xml:space="preserve">or</w:t>
+      </w:r>
+      <w:r>
+        <w:t xml:space="preserve"> </w:t>
+      </w:r>
+      <w:r>
+        <w:t xml:space="preserve">“</w:t>
+      </w:r>
+      <w:r>
+        <w:t xml:space="preserve">left skewed.</w:t>
+      </w:r>
+      <w:r>
+        <w:t xml:space="preserve">”</w:t>
+      </w:r>
+      <w:r>
+        <w:t xml:space="preserve">)</w:t>
       </w:r>
     </w:p>
     <w:p>
@@ -356,19 +684,16 @@
         </w:numPr>
       </w:pPr>
       <w:r>
-        <w:t xml:space="preserve">“</w:t>
-      </w:r>
-      <w:r>
-        <w:t xml:space="preserve">Slow down,</w:t>
-      </w:r>
-      <w:r>
-        <w:t xml:space="preserve">”</w:t>
-      </w:r>
-      <w:r>
-        <w:t xml:space="preserve"> </w:t>
-      </w:r>
-      <w:r>
-        <w:t xml:space="preserve">you said to your friends.</w:t>
+        <w:rPr>
+          <w:i/>
+        </w:rPr>
+        <w:t xml:space="preserve">Write down the name of the left skewed variable you found.</w:t>
+      </w:r>
+      <w:r>
+        <w:t xml:space="preserve"> </w:t>
+      </w:r>
+      <w:r>
+        <w:t xml:space="preserve">. . .</w:t>
       </w:r>
     </w:p>
     <w:p>
@@ -379,16 +704,55 @@
         </w:numPr>
       </w:pPr>
       <w:r>
+        <w:t xml:space="preserve">`* Find a variable with a density that has a long trailing tail</w:t>
+      </w:r>
+      <w:r>
+        <w:t xml:space="preserve"> </w:t>
+      </w:r>
+      <w:r>
         <w:rPr>
           <w:i/>
         </w:rPr>
-        <w:t xml:space="preserve">Explain to them why any meaningful comparison of the means has to take into account the random nature of sampling.</w:t>
-      </w:r>
-      <w:r>
-        <w:t xml:space="preserve"> </w:t>
-      </w:r>
-      <w:r>
-        <w:t xml:space="preserve">. . .</w:t>
+        <w:t xml:space="preserve">above</w:t>
+      </w:r>
+      <w:r>
+        <w:t xml:space="preserve"> </w:t>
+      </w:r>
+      <w:r>
+        <w:t xml:space="preserve">the mean, but not below it it. (This is called</w:t>
+      </w:r>
+      <w:r>
+        <w:t xml:space="preserve"> </w:t>
+      </w:r>
+      <w:r>
+        <w:t xml:space="preserve">“</w:t>
+      </w:r>
+      <w:r>
+        <w:t xml:space="preserve">positively skewed</w:t>
+      </w:r>
+      <w:r>
+        <w:t xml:space="preserve">”</w:t>
+      </w:r>
+      <w:r>
+        <w:t xml:space="preserve"> </w:t>
+      </w:r>
+      <w:r>
+        <w:t xml:space="preserve">or</w:t>
+      </w:r>
+      <w:r>
+        <w:t xml:space="preserve"> </w:t>
+      </w:r>
+      <w:r>
+        <w:t xml:space="preserve">“</w:t>
+      </w:r>
+      <w:r>
+        <w:t xml:space="preserve">right skewed.</w:t>
+      </w:r>
+      <w:r>
+        <w:t xml:space="preserve">”</w:t>
+      </w:r>
+      <w:r>
+        <w:t xml:space="preserve">)</w:t>
       </w:r>
     </w:p>
     <w:p>
@@ -399,43 +763,16 @@
         </w:numPr>
       </w:pPr>
       <w:r>
-        <w:t xml:space="preserve">Use the app’s measuring stick to quantify the difference</w:t>
-      </w:r>
-      <w:r>
-        <w:t xml:space="preserve"> </w:t>
-      </w:r>
-      <w:r>
-        <w:t xml:space="preserve">“</w:t>
-      </w:r>
-      <w:r>
-        <w:t xml:space="preserve">Own</w:t>
-      </w:r>
-      <w:r>
-        <w:t xml:space="preserve">”</w:t>
-      </w:r>
-      <w:r>
-        <w:t xml:space="preserve"> </w:t>
-      </w:r>
-      <w:r>
-        <w:t xml:space="preserve">mean versus</w:t>
-      </w:r>
-      <w:r>
-        <w:t xml:space="preserve"> </w:t>
-      </w:r>
-      <w:r>
-        <w:t xml:space="preserve">“</w:t>
-      </w:r>
-      <w:r>
-        <w:t xml:space="preserve">Rent</w:t>
-      </w:r>
-      <w:r>
-        <w:t xml:space="preserve">”</w:t>
-      </w:r>
-      <w:r>
-        <w:t xml:space="preserve"> </w:t>
-      </w:r>
-      <w:r>
-        <w:t xml:space="preserve">mean, by clicking on Graph in the top tool bar and then clicking on the higher mean and dragging the curser to the lower mean. (Or, you could read it off the scale for the vertical axis.)</w:t>
+        <w:rPr>
+          <w:i/>
+        </w:rPr>
+        <w:t xml:space="preserve">Write down the name of the right skewed variable you found.</w:t>
+      </w:r>
+      <w:r>
+        <w:t xml:space="preserve"> </w:t>
+      </w:r>
+      <w:r>
+        <w:t xml:space="preserve">. . .</w:t>
       </w:r>
     </w:p>
     <w:p>
@@ -446,27 +783,19 @@
         </w:numPr>
       </w:pPr>
       <w:r>
-        <w:rPr>
-          <w:i/>
-        </w:rPr>
-        <w:t xml:space="preserve">What was the distance you measured?</w:t>
-      </w:r>
-      <w:r>
-        <w:t xml:space="preserve"> </w:t>
-      </w:r>
-      <w:r>
-        <w:t xml:space="preserve">. . . . . . . . . .</w:t>
-      </w:r>
-    </w:p>
-    <w:p>
-      <w:pPr>
-        <w:numPr>
-          <w:numId w:val="1001"/>
-          <w:ilvl w:val="0"/>
-        </w:numPr>
-      </w:pPr>
-      <w:r>
-        <w:t xml:space="preserve">Next you told us to watch the two means while you pressed over and over the New Sample button (the pair of dice icon). You told us to watch whether there was a consistent pattern, from sample to sample, of one of the means being higher than the others.</w:t>
+        <w:t xml:space="preserve">`* Find a variable for which the density has two peaks. (This is called</w:t>
+      </w:r>
+      <w:r>
+        <w:t xml:space="preserve"> </w:t>
+      </w:r>
+      <w:r>
+        <w:t xml:space="preserve">“</w:t>
+      </w:r>
+      <w:r>
+        <w:t xml:space="preserve">bimodal.</w:t>
+      </w:r>
+      <w:r>
+        <w:t xml:space="preserve">”</w:t>
       </w:r>
     </w:p>
     <w:p>
@@ -477,294 +806,10 @@
         </w:numPr>
       </w:pPr>
       <w:r>
-        <w:t xml:space="preserve">Each time you press New Sample, look at the difference between the two means. Record</w:t>
-      </w:r>
-      <w:r>
-        <w:t xml:space="preserve"> </w:t>
-      </w:r>
-      <w:r>
-        <w:t xml:space="preserve">“</w:t>
-      </w:r>
-      <w:r>
-        <w:t xml:space="preserve">Own</w:t>
-      </w:r>
-      <w:r>
-        <w:t xml:space="preserve">”</w:t>
-      </w:r>
-      <w:r>
-        <w:t xml:space="preserve"> </w:t>
-      </w:r>
-      <w:r>
-        <w:t xml:space="preserve">when the mean for</w:t>
-      </w:r>
-      <w:r>
-        <w:t xml:space="preserve"> </w:t>
-      </w:r>
-      <w:r>
-        <w:t xml:space="preserve">“</w:t>
-      </w:r>
-      <w:r>
-        <w:t xml:space="preserve">Own</w:t>
-      </w:r>
-      <w:r>
-        <w:t xml:space="preserve">”</w:t>
-      </w:r>
-      <w:r>
-        <w:t xml:space="preserve"> </w:t>
-      </w:r>
-      <w:r>
-        <w:t xml:space="preserve">is higher than the mean for</w:t>
-      </w:r>
-      <w:r>
-        <w:t xml:space="preserve"> </w:t>
-      </w:r>
-      <w:r>
-        <w:t xml:space="preserve">“</w:t>
-      </w:r>
-      <w:r>
-        <w:t xml:space="preserve">Rent,</w:t>
-      </w:r>
-      <w:r>
-        <w:t xml:space="preserve">”</w:t>
-      </w:r>
-      <w:r>
-        <w:t xml:space="preserve"> </w:t>
-      </w:r>
-      <w:r>
-        <w:t xml:space="preserve">and vice versa.</w:t>
-      </w:r>
-    </w:p>
-    <w:p>
-      <w:pPr>
-        <w:numPr>
-          <w:numId w:val="1000"/>
-          <w:ilvl w:val="0"/>
-        </w:numPr>
-      </w:pPr>
-      <w:r>
         <w:rPr>
           <w:i/>
         </w:rPr>
-        <w:t xml:space="preserve">Write down 20 new-sample trials (each with an</w:t>
-      </w:r>
-      <w:r>
-        <w:rPr>
-          <w:i/>
-        </w:rPr>
-        <w:t xml:space="preserve"> </w:t>
-      </w:r>
-      <w:r>
-        <w:rPr>
-          <w:i/>
-        </w:rPr>
-        <w:t xml:space="preserve">“</w:t>
-      </w:r>
-      <w:r>
-        <w:rPr>
-          <w:i/>
-        </w:rPr>
-        <w:t xml:space="preserve">Own</w:t>
-      </w:r>
-      <w:r>
-        <w:rPr>
-          <w:i/>
-        </w:rPr>
-        <w:t xml:space="preserve">”</w:t>
-      </w:r>
-      <w:r>
-        <w:rPr>
-          <w:i/>
-        </w:rPr>
-        <w:t xml:space="preserve"> </w:t>
-      </w:r>
-      <w:r>
-        <w:rPr>
-          <w:i/>
-        </w:rPr>
-        <w:t xml:space="preserve">or a</w:t>
-      </w:r>
-      <w:r>
-        <w:rPr>
-          <w:i/>
-        </w:rPr>
-        <w:t xml:space="preserve"> </w:t>
-      </w:r>
-      <w:r>
-        <w:rPr>
-          <w:i/>
-        </w:rPr>
-        <w:t xml:space="preserve">“</w:t>
-      </w:r>
-      <w:r>
-        <w:rPr>
-          <w:i/>
-        </w:rPr>
-        <w:t xml:space="preserve">Rent</w:t>
-      </w:r>
-      <w:r>
-        <w:rPr>
-          <w:i/>
-        </w:rPr>
-        <w:t xml:space="preserve">”</w:t>
-      </w:r>
-      <w:r>
-        <w:rPr>
-          <w:i/>
-        </w:rPr>
-        <w:t xml:space="preserve">) in this space.</w:t>
-      </w:r>
-      <w:r>
-        <w:t xml:space="preserve"> </w:t>
-      </w:r>
-      <w:r>
-        <w:t xml:space="preserve">. . .</w:t>
-      </w:r>
-    </w:p>
-    <w:p>
-      <w:pPr>
-        <w:numPr>
-          <w:numId w:val="1000"/>
-          <w:ilvl w:val="0"/>
-        </w:numPr>
-      </w:pPr>
-      <w:r>
-        <w:rPr>
-          <w:i/>
-        </w:rPr>
-        <w:t xml:space="preserve">Is there a consistent pattern or is the mean for</w:t>
-      </w:r>
-      <w:r>
-        <w:rPr>
-          <w:i/>
-        </w:rPr>
-        <w:t xml:space="preserve"> </w:t>
-      </w:r>
-      <w:r>
-        <w:rPr>
-          <w:i/>
-        </w:rPr>
-        <w:t xml:space="preserve">“</w:t>
-      </w:r>
-      <w:r>
-        <w:rPr>
-          <w:i/>
-        </w:rPr>
-        <w:t xml:space="preserve">Own</w:t>
-      </w:r>
-      <w:r>
-        <w:rPr>
-          <w:i/>
-        </w:rPr>
-        <w:t xml:space="preserve">”</w:t>
-      </w:r>
-      <w:r>
-        <w:rPr>
-          <w:i/>
-        </w:rPr>
-        <w:t xml:space="preserve"> </w:t>
-      </w:r>
-      <w:r>
-        <w:rPr>
-          <w:i/>
-        </w:rPr>
-        <w:t xml:space="preserve">sometimes above and sometimes below the mean for</w:t>
-      </w:r>
-      <w:r>
-        <w:rPr>
-          <w:i/>
-        </w:rPr>
-        <w:t xml:space="preserve"> </w:t>
-      </w:r>
-      <w:r>
-        <w:rPr>
-          <w:i/>
-        </w:rPr>
-        <w:t xml:space="preserve">“</w:t>
-      </w:r>
-      <w:r>
-        <w:rPr>
-          <w:i/>
-        </w:rPr>
-        <w:t xml:space="preserve">Rent?</w:t>
-      </w:r>
-      <w:r>
-        <w:rPr>
-          <w:i/>
-        </w:rPr>
-        <w:t xml:space="preserve">”</w:t>
-      </w:r>
-      <w:r>
-        <w:t xml:space="preserve"> </w:t>
-      </w:r>
-      <w:r>
-        <w:t xml:space="preserve">. . .</w:t>
-      </w:r>
-    </w:p>
-    <w:p>
-      <w:pPr>
-        <w:numPr>
-          <w:numId w:val="1001"/>
-          <w:ilvl w:val="0"/>
-        </w:numPr>
-      </w:pPr>
-      <w:r>
-        <w:t xml:space="preserve">To show what pattern appears in the difference between the two means</w:t>
-      </w:r>
-      <w:r>
-        <w:t xml:space="preserve"> </w:t>
-      </w:r>
-      <w:r>
-        <w:rPr>
-          <w:i/>
-        </w:rPr>
-        <w:t xml:space="preserve">when there is no meaningful difference</w:t>
-      </w:r>
-      <w:r>
-        <w:t xml:space="preserve">, check the</w:t>
-      </w:r>
-      <w:r>
-        <w:t xml:space="preserve"> </w:t>
-      </w:r>
-      <w:r>
-        <w:t xml:space="preserve">“</w:t>
-      </w:r>
-      <w:r>
-        <w:t xml:space="preserve">Shuffle</w:t>
-      </w:r>
-      <w:r>
-        <w:t xml:space="preserve">”</w:t>
-      </w:r>
-      <w:r>
-        <w:t xml:space="preserve"> </w:t>
-      </w:r>
-      <w:r>
-        <w:t xml:space="preserve">box. This will show the same data, but the explanatory variable will be randomly shuffled. This eliminates any possible systematic relationship between the response and explanatory variables.</w:t>
-      </w:r>
-    </w:p>
-    <w:p>
-      <w:pPr>
-        <w:pStyle w:val="Compact"/>
-        <w:numPr>
-          <w:numId w:val="1002"/>
-          <w:ilvl w:val="1"/>
-        </w:numPr>
-      </w:pPr>
-      <w:r>
-        <w:t xml:space="preserve">Press the New Sample button 20 times and observe on each trial which mean is higher than the other.</w:t>
-      </w:r>
-    </w:p>
-    <w:p>
-      <w:pPr>
-        <w:numPr>
-          <w:numId w:val="1000"/>
-          <w:ilvl w:val="0"/>
-        </w:numPr>
-      </w:pPr>
-      <w:r>
-        <w:rPr>
-          <w:i/>
-        </w:rPr>
-        <w:t xml:space="preserve">Give a simple description of the pattern you see.</w:t>
+        <w:t xml:space="preserve">Write down the name of the bimodal variable you found.</w:t>
       </w:r>
       <w:r>
         <w:t xml:space="preserve"> </w:t>
@@ -785,7 +830,7 @@
         <w:pStyle w:val="FirstParagraph"/>
       </w:pPr>
       <w:r>
-        <w:t xml:space="preserve">Version 0.3, 2020-08-12</w:t>
+        <w:t xml:space="preserve">Version 0.3, 2020-08-13</w:t>
       </w:r>
     </w:p>
     <w:sectPr/>
@@ -813,7 +858,7 @@
       </w:r>
     </w:p>
   </w:footnote>
-  <w:footnote w:id="23">
+  <w:footnote w:id="24">
     <w:p>
       <w:pPr>
         <w:pStyle w:val="FootnoteText"/>
@@ -827,12 +872,12 @@
       <w:r>
         <w:t xml:space="preserve"> </w:t>
       </w:r>
-      <w:hyperlink r:id="rId22">
+      <w:hyperlink r:id="rId23">
         <w:r>
           <w:rPr>
             <w:rStyle w:val="Hyperlink"/>
           </w:rPr>
-          <w:t xml:space="preserve">https://maa-statprep.shinyapps.io/Little_App_T/</w:t>
+          <w:t xml:space="preserve">https://maa-statprep.shinyapps.io/Little_App_Density/</w:t>
         </w:r>
       </w:hyperlink>
     </w:p>
@@ -1048,109 +1093,6 @@
       <w:start w:val="1"/>
       <w:numFmt w:val="decimal"/>
       <w:lvlText w:val="%9."/>
-      <w:lvlJc w:val="left"/>
-      <w:pPr>
-        <w:tabs>
-          <w:tab w:val="num" w:pos="5760"/>
-        </w:tabs>
-        <w:ind w:left="6240" w:hanging="480"/>
-      </w:pPr>
-    </w:lvl>
-  </w:abstractNum>
-  <w:abstractNum w:abstractNumId="991">
-    <w:nsid w:val="71315dca"/>
-    <w:multiLevelType w:val="multilevel"/>
-    <w:lvl w:ilvl="0">
-      <w:numFmt w:val="bullet"/>
-      <w:lvlText w:val="•"/>
-      <w:lvlJc w:val="left"/>
-      <w:pPr>
-        <w:tabs>
-          <w:tab w:val="num" w:pos="0"/>
-        </w:tabs>
-        <w:ind w:left="480" w:hanging="480"/>
-      </w:pPr>
-    </w:lvl>
-    <w:lvl w:ilvl="1">
-      <w:numFmt w:val="bullet"/>
-      <w:lvlText w:val="–"/>
-      <w:lvlJc w:val="left"/>
-      <w:pPr>
-        <w:tabs>
-          <w:tab w:val="num" w:pos="720"/>
-        </w:tabs>
-        <w:ind w:left="1200" w:hanging="480"/>
-      </w:pPr>
-    </w:lvl>
-    <w:lvl w:ilvl="2">
-      <w:numFmt w:val="bullet"/>
-      <w:lvlText w:val="•"/>
-      <w:lvlJc w:val="left"/>
-      <w:pPr>
-        <w:tabs>
-          <w:tab w:val="num" w:pos="1440"/>
-        </w:tabs>
-        <w:ind w:left="1920" w:hanging="480"/>
-      </w:pPr>
-    </w:lvl>
-    <w:lvl w:ilvl="3">
-      <w:numFmt w:val="bullet"/>
-      <w:lvlText w:val="–"/>
-      <w:lvlJc w:val="left"/>
-      <w:pPr>
-        <w:tabs>
-          <w:tab w:val="num" w:pos="2160"/>
-        </w:tabs>
-        <w:ind w:left="2640" w:hanging="480"/>
-      </w:pPr>
-    </w:lvl>
-    <w:lvl w:ilvl="4">
-      <w:numFmt w:val="bullet"/>
-      <w:lvlText w:val="•"/>
-      <w:lvlJc w:val="left"/>
-      <w:pPr>
-        <w:tabs>
-          <w:tab w:val="num" w:pos="2880"/>
-        </w:tabs>
-        <w:ind w:left="3360" w:hanging="480"/>
-      </w:pPr>
-    </w:lvl>
-    <w:lvl w:ilvl="5">
-      <w:numFmt w:val="bullet"/>
-      <w:lvlText w:val="–"/>
-      <w:lvlJc w:val="left"/>
-      <w:pPr>
-        <w:tabs>
-          <w:tab w:val="num" w:pos="3600"/>
-        </w:tabs>
-        <w:ind w:left="4080" w:hanging="480"/>
-      </w:pPr>
-    </w:lvl>
-    <w:lvl w:ilvl="6">
-      <w:numFmt w:val="bullet"/>
-      <w:lvlText w:val="•"/>
-      <w:lvlJc w:val="left"/>
-      <w:pPr>
-        <w:tabs>
-          <w:tab w:val="num" w:pos="4320"/>
-        </w:tabs>
-        <w:ind w:left="4800" w:hanging="480"/>
-      </w:pPr>
-    </w:lvl>
-    <w:lvl w:ilvl="7">
-      <w:numFmt w:val="bullet"/>
-      <w:lvlText w:val="–"/>
-      <w:lvlJc w:val="left"/>
-      <w:pPr>
-        <w:tabs>
-          <w:tab w:val="num" w:pos="5040"/>
-        </w:tabs>
-        <w:ind w:left="5520" w:hanging="480"/>
-      </w:pPr>
-    </w:lvl>
-    <w:lvl w:ilvl="8">
-      <w:numFmt w:val="bullet"/>
-      <w:lvlText w:val="•"/>
       <w:lvlJc w:val="left"/>
       <w:pPr>
         <w:tabs>
@@ -1194,7 +1136,34 @@
     </w:lvlOverride>
   </w:num>
   <w:num w:numId="1002">
-    <w:abstractNumId w:val="991"/>
+    <w:abstractNumId w:val="99411"/>
+    <w:lvlOverride w:ilvl="0">
+      <w:startOverride w:val="1"/>
+    </w:lvlOverride>
+    <w:lvlOverride w:ilvl="1">
+      <w:startOverride w:val="1"/>
+    </w:lvlOverride>
+    <w:lvlOverride w:ilvl="2">
+      <w:startOverride w:val="1"/>
+    </w:lvlOverride>
+    <w:lvlOverride w:ilvl="3">
+      <w:startOverride w:val="1"/>
+    </w:lvlOverride>
+    <w:lvlOverride w:ilvl="4">
+      <w:startOverride w:val="1"/>
+    </w:lvlOverride>
+    <w:lvlOverride w:ilvl="5">
+      <w:startOverride w:val="1"/>
+    </w:lvlOverride>
+    <w:lvlOverride w:ilvl="6">
+      <w:startOverride w:val="1"/>
+    </w:lvlOverride>
+    <w:lvlOverride w:ilvl="7">
+      <w:startOverride w:val="1"/>
+    </w:lvlOverride>
+    <w:lvlOverride w:ilvl="8">
+      <w:startOverride w:val="1"/>
+    </w:lvlOverride>
   </w:num>
 </w:numbering>
 </file>

</xml_diff>